<commit_message>
add date to format docs
</commit_message>
<xml_diff>
--- a/result/bonus0.docx
+++ b/result/bonus0.docx
@@ -108,21 +108,7 @@
           <w:szCs w:val="20"/>
           <w:rtl w:val="0"/>
         </w:rPr>
-        <w:t xml:space="preserve">{{</w:t>
-      </w:r>
-      <w:r>
-        <w:rPr>
-          <w:rtl w:val="0"/>
-        </w:rPr>
-        <w:t xml:space="preserve">fullName</w:t>
-      </w:r>
-      <w:r>
-        <w:rPr>
-          <w:sz w:val="20"/>
-          <w:szCs w:val="20"/>
-          <w:rtl w:val="0"/>
-        </w:rPr>
-        <w:t xml:space="preserve">}}</w:t>
+        <w:t xml:space="preserve">Иванова Ивана Ивановича</w:t>
       </w:r>
     </w:p>
     <w:p>
@@ -176,9 +162,7 @@
         <w:rPr>
           <w:rtl w:val="0"/>
         </w:rPr>
-        <w:t xml:space="preserve">            </w:t>
-        <w:tab/>
-        <w:t xml:space="preserve">Основание: {{base}}.</w:t>
+        <w:t xml:space="preserve">Основание: перевыполнение плана работ.</w:t>
       </w:r>
     </w:p>
     <w:p>
@@ -252,7 +236,7 @@
         <w:rPr>
           <w:rtl w:val="0"/>
         </w:rPr>
-        <w:t xml:space="preserve">                                                                                                                                                            {{data}}</w:t>
+        <w:t xml:space="preserve">                                                                                                                                                            25.12.2017</w:t>
       </w:r>
     </w:p>
     <w:p>

</xml_diff>